<commit_message>
header shrinking + docs + career loop
</commit_message>
<xml_diff>
--- a/Documentation/Staab meeting digitization.docx
+++ b/Documentation/Staab meeting digitization.docx
@@ -16,6 +16,15 @@
       </w:r>
       <w:proofErr w:type="spellEnd"/>
     </w:p>
+    <w:p>
+      <w:pPr>
+        <w:pStyle w:val="Subtitle"/>
+        <w:jc w:val="center"/>
+      </w:pPr>
+      <w:r>
+        <w:t>2/6/23</w:t>
+      </w:r>
+    </w:p>
     <w:p/>
     <w:p>
       <w:pPr>
@@ -200,20 +209,149 @@
       <w:r>
         <w:t>Alt Text to describe media (videos AND images</w:t>
       </w:r>
-      <w:proofErr w:type="gramStart"/>
-      <w:r>
-        <w:t xml:space="preserve">. </w:t>
-      </w:r>
-      <w:proofErr w:type="gramEnd"/>
-      <w:r>
-        <w:t>These are to help give context for the media being played, also can help those who are visually impaired and can use screen readers</w:t>
+      <w:r>
+        <w:t>. These are to help give context for the media being played, also can help those who are visually impaired and can use screen readers</w:t>
+      </w:r>
+      <w:r>
+        <w:t>)</w:t>
+      </w:r>
+    </w:p>
+    <w:p/>
+    <w:p>
+      <w:pPr>
+        <w:pStyle w:val="Title"/>
+        <w:jc w:val="center"/>
+      </w:pPr>
+      <w:proofErr w:type="spellStart"/>
+      <w:r>
+        <w:t>Staab</w:t>
+      </w:r>
+      <w:proofErr w:type="spellEnd"/>
+      <w:r>
+        <w:t xml:space="preserve"> meeting 2</w:t>
+      </w:r>
+    </w:p>
+    <w:p>
+      <w:pPr>
+        <w:pStyle w:val="Subtitle"/>
+        <w:jc w:val="center"/>
+      </w:pPr>
+      <w:r>
+        <w:t>3/2/23</w:t>
+      </w:r>
+    </w:p>
+    <w:p/>
+    <w:p>
+      <w:pPr>
+        <w:pStyle w:val="Heading1"/>
+      </w:pPr>
+      <w:r>
+        <w:t xml:space="preserve">Updates: </w:t>
+      </w:r>
+    </w:p>
+    <w:p>
+      <w:r>
+        <w:t>Method of development: Combination of 3 types,</w:t>
+      </w:r>
+    </w:p>
+    <w:p>
+      <w:pPr>
+        <w:pStyle w:val="ListParagraph"/>
+        <w:numPr>
+          <w:ilvl w:val="0"/>
+          <w:numId w:val="2"/>
+        </w:numPr>
+      </w:pPr>
+      <w:r>
+        <w:lastRenderedPageBreak/>
+        <w:t>Student-made: Adds small functionality/features to site.</w:t>
+      </w:r>
+    </w:p>
+    <w:p>
+      <w:pPr>
+        <w:pStyle w:val="ListParagraph"/>
+        <w:numPr>
+          <w:ilvl w:val="0"/>
+          <w:numId w:val="2"/>
+        </w:numPr>
+      </w:pPr>
+      <w:r>
+        <w:t>Marketing firm: Will make site comply with ADA and SEO compliance.</w:t>
+      </w:r>
+    </w:p>
+    <w:p>
+      <w:pPr>
+        <w:pStyle w:val="ListParagraph"/>
+        <w:numPr>
+          <w:ilvl w:val="0"/>
+          <w:numId w:val="2"/>
+        </w:numPr>
+      </w:pPr>
+      <w:r>
+        <w:t>Content Manager: Most front-end features like page layout and media placed on site.</w:t>
+      </w:r>
+    </w:p>
+    <w:p/>
+    <w:p>
+      <w:r>
+        <w:t>Wants to have meetings discussing progress every so often in order to discuss where we are, feedback,</w:t>
+      </w:r>
+      <w:r>
+        <w:t xml:space="preserve"> and things that may be added. Assuming each meeting will happen 1 time each month.  </w:t>
+      </w:r>
+    </w:p>
+    <w:p/>
+    <w:p>
+      <w:pPr>
+        <w:pStyle w:val="Heading1"/>
+      </w:pPr>
+      <w:r>
+        <w:t>Needed:</w:t>
+      </w:r>
+    </w:p>
+    <w:p>
+      <w:r>
+        <w:t xml:space="preserve">Standard font (Suggested: Helvetica, Trey Suggestion. Autumn </w:t>
+      </w:r>
+      <w:r>
+        <w:t>7-degree</w:t>
+      </w:r>
+      <w:r>
+        <w:t xml:space="preserve"> shear, school’s font)</w:t>
+      </w:r>
+      <w:r>
+        <w:t>.</w:t>
+      </w:r>
+      <w:r>
+        <w:t xml:space="preserve"> Text needs to be slightly bigger.</w:t>
+      </w:r>
+    </w:p>
+    <w:p>
+      <w:r>
+        <w:t>Able for people with access to upload XLSX files that can dynamically change the pages.</w:t>
+      </w:r>
+    </w:p>
+    <w:p>
+      <w:r>
+        <w:t>Map that shows all sending districts that is sent to our school.</w:t>
+      </w:r>
+      <w:r>
+        <w:t xml:space="preserve"> (Low Priority)</w:t>
+      </w:r>
+    </w:p>
+    <w:p>
+      <w:r>
+        <w:t>Make mobile improved.</w:t>
+      </w:r>
+    </w:p>
+    <w:p>
+      <w:r>
+        <w:t>Make site more easily deployable.</w:t>
       </w:r>
       <w:bookmarkStart w:id="0" w:name="_GoBack"/>
       <w:bookmarkEnd w:id="0"/>
-      <w:r>
-        <w:t>)</w:t>
-      </w:r>
-    </w:p>
+    </w:p>
+    <w:p/>
     <w:p>
       <w:pPr>
         <w:pStyle w:val="ListParagraph"/>
@@ -968,6 +1106,37 @@
       <w:contextualSpacing/>
     </w:pPr>
   </w:style>
+  <w:style w:type="paragraph" w:styleId="Subtitle">
+    <w:name w:val="Subtitle"/>
+    <w:basedOn w:val="Normal"/>
+    <w:next w:val="Normal"/>
+    <w:link w:val="SubtitleChar"/>
+    <w:uiPriority w:val="11"/>
+    <w:qFormat/>
+    <w:rsid w:val="004343CE"/>
+    <w:pPr>
+      <w:numPr>
+        <w:ilvl w:val="1"/>
+      </w:numPr>
+    </w:pPr>
+    <w:rPr>
+      <w:rFonts w:eastAsiaTheme="minorEastAsia"/>
+      <w:color w:val="5A5A5A" w:themeColor="text1" w:themeTint="A5"/>
+      <w:spacing w:val="15"/>
+    </w:rPr>
+  </w:style>
+  <w:style w:type="character" w:customStyle="1" w:styleId="SubtitleChar">
+    <w:name w:val="Subtitle Char"/>
+    <w:basedOn w:val="DefaultParagraphFont"/>
+    <w:link w:val="Subtitle"/>
+    <w:uiPriority w:val="11"/>
+    <w:rsid w:val="004343CE"/>
+    <w:rPr>
+      <w:rFonts w:eastAsiaTheme="minorEastAsia"/>
+      <w:color w:val="5A5A5A" w:themeColor="text1" w:themeTint="A5"/>
+      <w:spacing w:val="15"/>
+    </w:rPr>
+  </w:style>
 </w:styles>
 </file>
 

</xml_diff>